<commit_message>
Updated the sponsorship doc.
</commit_message>
<xml_diff>
--- a/EventSite/Content/downloads/Sponsorships.docx
+++ b/EventSite/Content/downloads/Sponsorships.docx
@@ -81,12 +81,9 @@
         <w:gridCol w:w="7920"/>
       </w:tblGrid>
       <w:tr>
-        <w:tblPrEx>
-          <w:tblCellMar>
-            <w:top w:w="0" w:type="dxa"/>
-            <w:bottom w:w="0" w:type="dxa"/>
-          </w:tblCellMar>
-        </w:tblPrEx>
+        <w:trPr>
+          <w:trHeight w:val="446"/>
+        </w:trPr>
         <w:tc>
           <w:tcPr>
             <w:tcW w:w="1278" w:type="dxa"/>
@@ -158,12 +155,6 @@
         </w:tc>
       </w:tr>
       <w:tr>
-        <w:tblPrEx>
-          <w:tblCellMar>
-            <w:top w:w="0" w:type="dxa"/>
-            <w:bottom w:w="0" w:type="dxa"/>
-          </w:tblCellMar>
-        </w:tblPrEx>
         <w:tc>
           <w:tcPr>
             <w:tcW w:w="1278" w:type="dxa"/>
@@ -256,12 +247,6 @@
         </w:tc>
       </w:tr>
       <w:tr>
-        <w:tblPrEx>
-          <w:tblCellMar>
-            <w:top w:w="0" w:type="dxa"/>
-            <w:bottom w:w="0" w:type="dxa"/>
-          </w:tblCellMar>
-        </w:tblPrEx>
         <w:tc>
           <w:tcPr>
             <w:tcW w:w="1278" w:type="dxa"/>
@@ -349,10 +334,7 @@
               <w:contextualSpacing/>
             </w:pPr>
             <w:r>
-              <w:t>Display of your logo during the opening and closing ceremonies o</w:t>
-            </w:r>
-            <w:r>
-              <w:t>f our event.</w:t>
+              <w:t>Display of your logo during the opening and closing ceremonies of our event.</w:t>
             </w:r>
           </w:p>
           <w:p>
@@ -371,12 +353,6 @@
         </w:tc>
       </w:tr>
       <w:tr>
-        <w:tblPrEx>
-          <w:tblCellMar>
-            <w:top w:w="0" w:type="dxa"/>
-            <w:bottom w:w="0" w:type="dxa"/>
-          </w:tblCellMar>
-        </w:tblPrEx>
         <w:tc>
           <w:tcPr>
             <w:tcW w:w="1278" w:type="dxa"/>
@@ -464,10 +440,7 @@
               <w:contextualSpacing/>
             </w:pPr>
             <w:r>
-              <w:t>Dedicated slide for your company displayed during our opening and clo</w:t>
-            </w:r>
-            <w:r>
-              <w:t>sing ceremonies (You may submit a custom slide to us).</w:t>
+              <w:t>Dedicated slide for your company displayed during our opening and closing ceremonies (You may submit a custom slide to us).</w:t>
             </w:r>
           </w:p>
           <w:p>
@@ -486,12 +459,6 @@
         </w:tc>
       </w:tr>
       <w:tr>
-        <w:tblPrEx>
-          <w:tblCellMar>
-            <w:top w:w="0" w:type="dxa"/>
-            <w:bottom w:w="0" w:type="dxa"/>
-          </w:tblCellMar>
-        </w:tblPrEx>
         <w:trPr>
           <w:trHeight w:val="1660"/>
         </w:trPr>
@@ -629,90 +596,118 @@
         </w:tc>
       </w:tr>
     </w:tbl>
-    <w:p/>
-    <w:p>
+    <w:p>
+      <w:pPr>
+        <w:spacing w:after="0" w:line="240" w:lineRule="auto"/>
+      </w:pPr>
+    </w:p>
+    <w:p>
+      <w:pPr>
+        <w:spacing w:after="0" w:line="240" w:lineRule="auto"/>
+      </w:pPr>
       <w:r>
         <w:t>Cash sponsorship will help us pay for many cost items in our budget.   Product and Service sponsorship also accepted.</w:t>
       </w:r>
     </w:p>
     <w:p>
-      <w:r>
-        <w:t>Please indicate below th</w:t>
-      </w:r>
-      <w:r>
-        <w:t xml:space="preserve">e type of Sponsorship you would like and return this form to:  </w:t>
+      <w:pPr>
+        <w:spacing w:after="0" w:line="240" w:lineRule="auto"/>
+      </w:pPr>
+      <w:r>
+        <w:t xml:space="preserve">Please make checks out to: </w:t>
+      </w:r>
+      <w:r>
+        <w:rPr>
+          <w:b/>
+        </w:rPr>
+        <w:t>Steve Lane, Treasurer</w:t>
+      </w:r>
+      <w:r>
+        <w:rPr>
+          <w:b/>
+        </w:rPr>
+        <w:t xml:space="preserve"> </w:t>
+      </w:r>
+      <w:r>
+        <w:t>and mail checks and/or any product/licenses to:</w:t>
+      </w:r>
+    </w:p>
+    <w:p>
+      <w:pPr>
+        <w:spacing w:after="0" w:line="240" w:lineRule="auto"/>
+      </w:pPr>
+      <w:r>
+        <w:t>Capital City .NET Users Group</w:t>
+      </w:r>
+    </w:p>
+    <w:p>
+      <w:pPr>
+        <w:spacing w:after="0" w:line="240" w:lineRule="auto"/>
+      </w:pPr>
+      <w:proofErr w:type="gramStart"/>
+      <w:r>
+        <w:t>c/o</w:t>
+      </w:r>
+      <w:proofErr w:type="gramEnd"/>
+      <w:r>
+        <w:t xml:space="preserve"> Cornerstone Software Services</w:t>
+      </w:r>
+    </w:p>
+    <w:p>
+      <w:pPr>
+        <w:spacing w:after="0" w:line="240" w:lineRule="auto"/>
+      </w:pPr>
+      <w:r>
+        <w:t>1400 Village Square Blvd</w:t>
+      </w:r>
+    </w:p>
+    <w:p>
+      <w:pPr>
+        <w:spacing w:after="0" w:line="240" w:lineRule="auto"/>
+      </w:pPr>
+      <w:r>
+        <w:t>Suite 3-176</w:t>
+      </w:r>
+    </w:p>
+    <w:p>
+      <w:pPr>
+        <w:spacing w:after="0" w:line="240" w:lineRule="auto"/>
+      </w:pPr>
+      <w:r>
+        <w:t>Tallahassee, FL 32312</w:t>
+      </w:r>
+    </w:p>
+    <w:p>
+      <w:r>
+        <w:t>Please return this</w:t>
+      </w:r>
+      <w:r>
+        <w:t xml:space="preserve"> completed</w:t>
+      </w:r>
+      <w:r>
+        <w:t xml:space="preserve"> form to: </w:t>
+      </w:r>
+      <w:r>
+        <w:rPr>
+          <w:sz w:val="28"/>
+        </w:rPr>
+        <w:t xml:space="preserve"> </w:t>
       </w:r>
       <w:hyperlink r:id="rId7">
         <w:r>
           <w:rPr>
             <w:color w:val="0000FF"/>
+            <w:sz w:val="28"/>
             <w:u w:val="single"/>
           </w:rPr>
           <w:t>patrickrobbins@gmail.com</w:t>
         </w:r>
       </w:hyperlink>
     </w:p>
-    <w:p>
-      <w:r>
-        <w:t>__Garnet</w:t>
-      </w:r>
-      <w:r>
-        <w:tab/>
-      </w:r>
-      <w:r>
-        <w:tab/>
-      </w:r>
-      <w:r>
-        <w:t>__Silver</w:t>
-      </w:r>
-      <w:r>
-        <w:tab/>
-      </w:r>
-      <w:r>
-        <w:tab/>
-      </w:r>
-      <w:r>
-        <w:tab/>
-        <w:t>__Gold</w:t>
-      </w:r>
-      <w:r>
-        <w:tab/>
-      </w:r>
-      <w:r>
-        <w:tab/>
-      </w:r>
-      <w:r>
-        <w:tab/>
-        <w:t>_</w:t>
-      </w:r>
-      <w:r>
-        <w:t>_Platinum</w:t>
-      </w:r>
-    </w:p>
-    <w:p>
-      <w:r>
-        <w:t>__Cash</w:t>
-      </w:r>
-      <w:r>
-        <w:tab/>
-      </w:r>
-      <w:r>
-        <w:tab/>
-      </w:r>
-      <w:r>
-        <w:tab/>
-        <w:t>__Product</w:t>
-      </w:r>
-      <w:r>
-        <w:tab/>
-      </w:r>
-      <w:r>
-        <w:tab/>
-        <w:t>__Combination</w:t>
-      </w:r>
-    </w:p>
-    <w:p>
-      <w:pPr>
+    <w:p/>
+    <w:p>
+      <w:pPr>
+        <w:spacing w:after="0"/>
         <w:rPr>
           <w:rFonts w:ascii="Cambria" w:eastAsia="Cambria" w:hAnsi="Cambria" w:cs="Cambria"/>
           <w:b/>
@@ -720,26 +715,182 @@
           <w:sz w:val="32"/>
         </w:rPr>
       </w:pPr>
-    </w:p>
-    <w:p>
-      <w:pPr>
+      <w:r>
         <w:rPr>
           <w:rFonts w:ascii="Cambria" w:eastAsia="Cambria" w:hAnsi="Cambria" w:cs="Cambria"/>
           <w:b/>
           <w:color w:val="4F81BD"/>
           <w:sz w:val="32"/>
         </w:rPr>
-      </w:pPr>
-    </w:p>
-    <w:p>
-      <w:r>
+        <w:t>Information We Will Use to Promote your Company</w:t>
+      </w:r>
+    </w:p>
+    <w:p>
+      <w:pPr>
+        <w:spacing w:after="0"/>
         <w:rPr>
           <w:rFonts w:ascii="Cambria" w:eastAsia="Cambria" w:hAnsi="Cambria" w:cs="Cambria"/>
           <w:b/>
           <w:color w:val="4F81BD"/>
           <w:sz w:val="32"/>
         </w:rPr>
-        <w:t>Company Information</w:t>
+      </w:pPr>
+      <w:r>
+        <w:rPr>
+          <w:rFonts w:ascii="Cambria" w:eastAsia="Cambria" w:hAnsi="Cambria" w:cs="Cambria"/>
+          <w:b/>
+          <w:color w:val="4F81BD"/>
+          <w:sz w:val="32"/>
+        </w:rPr>
+        <w:t xml:space="preserve"> </w:t>
+      </w:r>
+    </w:p>
+    <w:p>
+      <w:pPr>
+        <w:spacing w:after="0"/>
+        <w:rPr>
+          <w:rFonts w:ascii="Cambria" w:eastAsia="Cambria" w:hAnsi="Cambria" w:cs="Cambria"/>
+          <w:b/>
+          <w:color w:val="4F81BD"/>
+          <w:sz w:val="24"/>
+          <w:szCs w:val="24"/>
+        </w:rPr>
+      </w:pPr>
+      <w:r>
+        <w:rPr>
+          <w:rFonts w:ascii="Cambria" w:eastAsia="Cambria" w:hAnsi="Cambria" w:cs="Cambria"/>
+          <w:b/>
+          <w:color w:val="4F81BD"/>
+          <w:sz w:val="24"/>
+          <w:szCs w:val="24"/>
+        </w:rPr>
+        <w:t>Sponsorship Level</w:t>
+      </w:r>
+    </w:p>
+    <w:p>
+      <w:pPr>
+        <w:spacing w:after="0"/>
+      </w:pPr>
+      <w:r>
+        <w:t>__Garnet</w:t>
+      </w:r>
+      <w:r>
+        <w:tab/>
+      </w:r>
+      <w:r>
+        <w:tab/>
+      </w:r>
+      <w:r>
+        <w:t>__Silver</w:t>
+      </w:r>
+      <w:r>
+        <w:tab/>
+      </w:r>
+      <w:r>
+        <w:tab/>
+      </w:r>
+      <w:r>
+        <w:tab/>
+        <w:t>__Gold</w:t>
+      </w:r>
+      <w:r>
+        <w:tab/>
+      </w:r>
+      <w:r>
+        <w:tab/>
+      </w:r>
+      <w:r>
+        <w:tab/>
+        <w:t>_</w:t>
+      </w:r>
+      <w:r>
+        <w:t>_Platinum</w:t>
+      </w:r>
+    </w:p>
+    <w:p/>
+    <w:p>
+      <w:pPr>
+        <w:spacing w:after="0"/>
+        <w:rPr>
+          <w:rFonts w:ascii="Cambria" w:eastAsia="Cambria" w:hAnsi="Cambria" w:cs="Cambria"/>
+          <w:b/>
+          <w:color w:val="4F81BD"/>
+          <w:sz w:val="24"/>
+          <w:szCs w:val="24"/>
+        </w:rPr>
+      </w:pPr>
+      <w:r>
+        <w:rPr>
+          <w:rFonts w:ascii="Cambria" w:eastAsia="Cambria" w:hAnsi="Cambria" w:cs="Cambria"/>
+          <w:b/>
+          <w:color w:val="4F81BD"/>
+          <w:sz w:val="24"/>
+          <w:szCs w:val="24"/>
+        </w:rPr>
+        <w:t>Sponsorship Type</w:t>
+      </w:r>
+    </w:p>
+    <w:p>
+      <w:pPr>
+        <w:spacing w:after="0"/>
+      </w:pPr>
+      <w:r>
+        <w:t>__Cash</w:t>
+      </w:r>
+      <w:r>
+        <w:tab/>
+      </w:r>
+      <w:r>
+        <w:tab/>
+      </w:r>
+      <w:r>
+        <w:tab/>
+        <w:t>__Product</w:t>
+      </w:r>
+      <w:r>
+        <w:tab/>
+      </w:r>
+      <w:r>
+        <w:tab/>
+        <w:t>__Combination</w:t>
+      </w:r>
+    </w:p>
+    <w:p>
+      <w:pPr>
+        <w:rPr>
+          <w:rFonts w:ascii="Cambria" w:eastAsia="Cambria" w:hAnsi="Cambria" w:cs="Cambria"/>
+          <w:b/>
+          <w:color w:val="4F81BD"/>
+          <w:sz w:val="32"/>
+        </w:rPr>
+      </w:pPr>
+    </w:p>
+    <w:p>
+      <w:pPr>
+        <w:rPr>
+          <w:sz w:val="24"/>
+          <w:szCs w:val="24"/>
+        </w:rPr>
+      </w:pPr>
+      <w:r>
+        <w:rPr>
+          <w:rFonts w:ascii="Cambria" w:eastAsia="Cambria" w:hAnsi="Cambria" w:cs="Cambria"/>
+          <w:b/>
+          <w:color w:val="4F81BD"/>
+          <w:sz w:val="24"/>
+          <w:szCs w:val="24"/>
+        </w:rPr>
+        <w:t>C</w:t>
+      </w:r>
+      <w:r>
+        <w:rPr>
+          <w:rFonts w:ascii="Cambria" w:eastAsia="Cambria" w:hAnsi="Cambria" w:cs="Cambria"/>
+          <w:b/>
+          <w:color w:val="4F81BD"/>
+          <w:sz w:val="24"/>
+          <w:szCs w:val="24"/>
+        </w:rPr>
+        <w:t>ompany Information</w:t>
       </w:r>
     </w:p>
     <w:p>
@@ -798,6 +949,7 @@
     <w:p/>
     <w:p>
       <w:r>
+        <w:lastRenderedPageBreak/>
         <w:t>Contact Name/Phone:</w:t>
       </w:r>
       <w:r>
@@ -847,8 +999,10 @@
         </w:tc>
       </w:tr>
     </w:tbl>
-    <w:p/>
-    <w:p/>
+    <w:p>
+      <w:bookmarkStart w:id="0" w:name="_GoBack"/>
+      <w:bookmarkEnd w:id="0"/>
+    </w:p>
     <w:p>
       <w:pPr>
         <w:rPr>
@@ -856,10 +1010,7 @@
         </w:rPr>
       </w:pPr>
       <w:r>
-        <w:t>Comp</w:t>
-      </w:r>
-      <w:r>
-        <w:t xml:space="preserve">any Description:   </w:t>
+        <w:t xml:space="preserve">Company Description:   </w:t>
       </w:r>
       <w:r>
         <w:t>(</w:t>
@@ -868,13 +1019,7 @@
         <w:rPr>
           <w:u w:val="single"/>
         </w:rPr>
-        <w:t>This text will be pasted next to your logo on our website</w:t>
-      </w:r>
-      <w:r>
-        <w:rPr>
-          <w:u w:val="single"/>
-        </w:rPr>
-        <w:t>)</w:t>
+        <w:t>This text will be pasted next to your logo on our website)</w:t>
       </w:r>
       <w:r>
         <w:rPr>
@@ -976,21 +1121,14 @@
           </w:p>
         </w:tc>
       </w:tr>
-      <w:tr>
-        <w:tc>
-          <w:tcPr>
-            <w:tcW w:w="10790" w:type="dxa"/>
-          </w:tcPr>
-          <w:p>
-            <w:pPr>
-              <w:rPr>
-                <w:u w:val="single"/>
-              </w:rPr>
-            </w:pPr>
-          </w:p>
-        </w:tc>
-      </w:tr>
     </w:tbl>
+    <w:p>
+      <w:pPr>
+        <w:rPr>
+          <w:u w:val="single"/>
+        </w:rPr>
+      </w:pPr>
+    </w:p>
     <w:p>
       <w:pPr>
         <w:rPr>
@@ -1002,7 +1140,7 @@
       <w:headerReference w:type="first" r:id="rId8"/>
       <w:footerReference w:type="first" r:id="rId9"/>
       <w:pgSz w:w="12240" w:h="15840" w:code="1"/>
-      <w:pgMar w:top="288" w:right="720" w:bottom="720" w:left="720" w:header="720" w:footer="720" w:gutter="0"/>
+      <w:pgMar w:top="245" w:right="720" w:bottom="245" w:left="720" w:header="720" w:footer="720" w:gutter="0"/>
       <w:cols w:space="720"/>
       <w:titlePg/>
     </w:sectPr>
@@ -1044,27 +1182,31 @@
         <w:tab w:val="right" w:pos="9360"/>
       </w:tabs>
       <w:spacing w:after="0" w:line="240" w:lineRule="auto"/>
-      <w:jc w:val="center"/>
     </w:pPr>
     <w:r>
-      <w:t>Rev 1.02</w:t>
+      <w:t>C</w:t>
+    </w:r>
+    <w:r>
+      <w:t xml:space="preserve">ode Camp Website </w:t>
+    </w:r>
+    <w:hyperlink r:id="rId1">
+      <w:r>
+        <w:rPr>
+          <w:color w:val="0000FF"/>
+          <w:u w:val="single"/>
+        </w:rPr>
+        <w:t>http://www.tallycodecamp.org</w:t>
+      </w:r>
+    </w:hyperlink>
+    <w:r>
+      <w:tab/>
     </w:r>
     <w:r>
       <w:tab/>
-      <w:t xml:space="preserve">Code Camp Website </w:t>
+      <w:t xml:space="preserve">   </w:t>
     </w:r>
-    <w:hyperlink r:id="rId1">
-      <w:r>
-        <w:rPr>
-          <w:color w:val="0000FF"/>
-          <w:u w:val="single"/>
-        </w:rPr>
-        <w:t>http://www.tallycodecamp.org</w:t>
-      </w:r>
-    </w:hyperlink>
     <w:r>
-      <w:tab/>
-      <w:t>26-Sep-13</w:t>
+      <w:t>Rev 1.03</w:t>
     </w:r>
   </w:p>
   <w:p>
@@ -1074,9 +1216,9 @@
         <w:tab w:val="right" w:pos="9360"/>
       </w:tabs>
       <w:spacing w:after="0" w:line="240" w:lineRule="auto"/>
+      <w:jc w:val="both"/>
     </w:pPr>
     <w:r>
-      <w:tab/>
       <w:t xml:space="preserve">.NET Users Group Website </w:t>
     </w:r>
     <w:hyperlink r:id="rId2">
@@ -1089,6 +1231,12 @@
       </w:r>
     </w:hyperlink>
     <w:hyperlink r:id="rId3"/>
+    <w:r>
+      <w:tab/>
+    </w:r>
+    <w:r>
+      <w:t>10-Oct-13</w:t>
+    </w:r>
   </w:p>
 </w:ftr>
 </file>

</xml_diff>